<commit_message>
Agregado de CQA en español
</commit_message>
<xml_diff>
--- a/data/qna/margies_faq.docx
+++ b/data/qna/margies_faq.docx
@@ -1,319 +1,128 @@
 
 <file path=word/document.xml><?xml version="1.0" encoding="utf-8"?>
-<w:document xmlns:wpc="http://schemas.microsoft.com/office/word/2010/wordprocessingCanvas" xmlns:cx="http://schemas.microsoft.com/office/drawing/2014/chartex" xmlns:cx1="http://schemas.microsoft.com/office/drawing/2015/9/8/chartex" xmlns:cx2="http://schemas.microsoft.com/office/drawing/2015/10/21/chartex" xmlns:cx3="http://schemas.microsoft.com/office/drawing/2016/5/9/chartex" xmlns:cx4="http://schemas.microsoft.com/office/drawing/2016/5/10/chartex" xmlns:cx5="http://schemas.microsoft.com/office/drawing/2016/5/11/chartex" xmlns:cx6="http://schemas.microsoft.com/office/drawing/2016/5/12/chartex" xmlns:cx7="http://schemas.microsoft.com/office/drawing/2016/5/13/chartex" xmlns:cx8="http://schemas.microsoft.com/office/drawing/2016/5/14/chartex" xmlns:mc="http://schemas.openxmlformats.org/markup-compatibility/2006" xmlns:aink="http://schemas.microsoft.com/office/drawing/2016/ink" xmlns:am3d="http://schemas.microsoft.com/office/drawing/2017/model3d" xmlns:o="urn:schemas-microsoft-com:office:office" xmlns:r="http://schemas.openxmlformats.org/officeDocument/2006/relationships" xmlns:m="http://schemas.openxmlformats.org/officeDocument/2006/math" xmlns:v="urn:schemas-microsoft-com:vml" xmlns:wp14="http://schemas.microsoft.com/office/word/2010/wordprocessingDrawing" xmlns:wp="http://schemas.openxmlformats.org/drawingml/2006/wordprocessingDrawing" xmlns:w10="urn:schemas-microsoft-com:office:word" xmlns:w="http://schemas.openxmlformats.org/wordprocessingml/2006/main" xmlns:w14="http://schemas.microsoft.com/office/word/2010/wordml" xmlns:w15="http://schemas.microsoft.com/office/word/2012/wordml" xmlns:w16cex="http://schemas.microsoft.com/office/word/2018/wordml/cex" xmlns:w16cid="http://schemas.microsoft.com/office/word/2016/wordml/cid" xmlns:w16="http://schemas.microsoft.com/office/word/2018/wordml" xmlns:w16se="http://schemas.microsoft.com/office/word/2015/wordml/symex" xmlns:wpg="http://schemas.microsoft.com/office/word/2010/wordprocessingGroup" xmlns:wpi="http://schemas.microsoft.com/office/word/2010/wordprocessingInk" xmlns:wne="http://schemas.microsoft.com/office/word/2006/wordml" xmlns:wps="http://schemas.microsoft.com/office/word/2010/wordprocessingShape" mc:Ignorable="w14 w15 w16se w16cid w16 w16cex wp14">
+<w:document xmlns:wpc="http://schemas.microsoft.com/office/word/2010/wordprocessingCanvas" xmlns:cx="http://schemas.microsoft.com/office/drawing/2014/chartex" xmlns:cx1="http://schemas.microsoft.com/office/drawing/2015/9/8/chartex" xmlns:cx2="http://schemas.microsoft.com/office/drawing/2015/10/21/chartex" xmlns:cx3="http://schemas.microsoft.com/office/drawing/2016/5/9/chartex" xmlns:cx4="http://schemas.microsoft.com/office/drawing/2016/5/10/chartex" xmlns:cx5="http://schemas.microsoft.com/office/drawing/2016/5/11/chartex" xmlns:cx6="http://schemas.microsoft.com/office/drawing/2016/5/12/chartex" xmlns:cx7="http://schemas.microsoft.com/office/drawing/2016/5/13/chartex" xmlns:cx8="http://schemas.microsoft.com/office/drawing/2016/5/14/chartex" xmlns:mc="http://schemas.openxmlformats.org/markup-compatibility/2006" xmlns:aink="http://schemas.microsoft.com/office/drawing/2016/ink" xmlns:am3d="http://schemas.microsoft.com/office/drawing/2017/model3d" xmlns:o="urn:schemas-microsoft-com:office:office" xmlns:oel="http://schemas.microsoft.com/office/2019/extlst" xmlns:r="http://schemas.openxmlformats.org/officeDocument/2006/relationships" xmlns:m="http://schemas.openxmlformats.org/officeDocument/2006/math" xmlns:v="urn:schemas-microsoft-com:vml" xmlns:wp14="http://schemas.microsoft.com/office/word/2010/wordprocessingDrawing" xmlns:wp="http://schemas.openxmlformats.org/drawingml/2006/wordprocessingDrawing" xmlns:w10="urn:schemas-microsoft-com:office:word" xmlns:w="http://schemas.openxmlformats.org/wordprocessingml/2006/main" xmlns:w14="http://schemas.microsoft.com/office/word/2010/wordml" xmlns:w15="http://schemas.microsoft.com/office/word/2012/wordml" xmlns:w16cex="http://schemas.microsoft.com/office/word/2018/wordml/cex" xmlns:w16cid="http://schemas.microsoft.com/office/word/2016/wordml/cid" xmlns:w16="http://schemas.microsoft.com/office/word/2018/wordml" xmlns:w16du="http://schemas.microsoft.com/office/word/2023/wordml/word16du" xmlns:w16sdtdh="http://schemas.microsoft.com/office/word/2020/wordml/sdtdatahash" xmlns:w16sdtfl="http://schemas.microsoft.com/office/word/2024/wordml/sdtformatlock" xmlns:w16se="http://schemas.microsoft.com/office/word/2015/wordml/symex" xmlns:wpg="http://schemas.microsoft.com/office/word/2010/wordprocessingGroup" xmlns:wpi="http://schemas.microsoft.com/office/word/2010/wordprocessingInk" xmlns:wne="http://schemas.microsoft.com/office/word/2006/wordml" xmlns:wps="http://schemas.microsoft.com/office/word/2010/wordprocessingShape" mc:Ignorable="w14 w15 w16se w16cid w16 w16cex w16sdtdh w16sdtfl w16du wp14">
   <w:body>
     <w:p>
       <w:pPr>
         <w:pStyle w:val="Heading1"/>
         <w:rPr>
-          <w:sz w:val="36"/>
-        </w:rPr>
-      </w:pPr>
-      <w:r>
-        <w:rPr>
-          <w:sz w:val="36"/>
-        </w:rPr>
-        <w:t>Why Margie’s Travel</w:t>
-      </w:r>
-      <w:r>
-        <w:rPr>
-          <w:sz w:val="36"/>
-        </w:rPr>
-        <w:t>?</w:t>
+          <w:lang w:val="es-AR"/>
+        </w:rPr>
+      </w:pPr>
+      <w:r>
+        <w:rPr>
+          <w:lang w:val="es-AR"/>
+        </w:rPr>
+        <w:t>¿Por qué elegir Margie’s Travel?</w:t>
       </w:r>
     </w:p>
     <w:p>
       <w:pPr>
         <w:rPr>
-          <w:sz w:val="2"/>
-          <w:szCs w:val="2"/>
-        </w:rPr>
-      </w:pPr>
+          <w:sz w:val="24"/>
+          <w:lang w:val="es-AR"/>
+        </w:rPr>
+      </w:pPr>
+      <w:r>
+        <w:rPr>
+          <w:sz w:val="24"/>
+          <w:lang w:val="es-AR"/>
+        </w:rPr>
+        <w:t>Margie’s Travel es una agencia de viajes de servicio completo con años de experiencia en la industria del turismo mundial.</w:t>
+      </w:r>
     </w:p>
     <w:p>
       <w:pPr>
-        <w:rPr>
-          <w:sz w:val="24"/>
-        </w:rPr>
-      </w:pPr>
-      <w:r>
-        <w:rPr>
-          <w:sz w:val="24"/>
-        </w:rPr>
-        <w:t>Margie’s Travel is a full-service travel agent, with years of experience in the worldwide tourism industry.</w:t>
+        <w:pStyle w:val="Heading1"/>
+        <w:rPr>
+          <w:lang w:val="es-AR"/>
+        </w:rPr>
+      </w:pPr>
+      <w:r>
+        <w:rPr>
+          <w:lang w:val="es-AR"/>
+        </w:rPr>
+        <w:t>¿Qué servicios ofrecen?</w:t>
       </w:r>
     </w:p>
     <w:p>
       <w:pPr>
-        <w:pStyle w:val="Heading1"/>
-        <w:rPr>
-          <w:sz w:val="36"/>
-        </w:rPr>
-      </w:pPr>
-      <w:r>
-        <w:rPr>
-          <w:sz w:val="36"/>
-        </w:rPr>
-        <w:t>What s</w:t>
-      </w:r>
-      <w:r>
-        <w:rPr>
-          <w:sz w:val="36"/>
-        </w:rPr>
-        <w:t xml:space="preserve">ervices </w:t>
-      </w:r>
-      <w:r>
-        <w:rPr>
-          <w:sz w:val="36"/>
-        </w:rPr>
-        <w:t>do you</w:t>
-      </w:r>
-      <w:r>
-        <w:rPr>
-          <w:sz w:val="36"/>
-        </w:rPr>
-        <w:t xml:space="preserve"> </w:t>
-      </w:r>
-      <w:r>
-        <w:rPr>
-          <w:sz w:val="36"/>
-        </w:rPr>
-        <w:t>p</w:t>
-      </w:r>
-      <w:r>
-        <w:rPr>
-          <w:sz w:val="36"/>
-        </w:rPr>
-        <w:t>rovide</w:t>
-      </w:r>
-      <w:r>
-        <w:rPr>
-          <w:sz w:val="36"/>
-        </w:rPr>
-        <w:t>?</w:t>
+        <w:rPr>
+          <w:sz w:val="24"/>
+          <w:lang w:val="es-AR"/>
+        </w:rPr>
+      </w:pPr>
+      <w:r>
+        <w:rPr>
+          <w:sz w:val="24"/>
+          <w:lang w:val="es-AR"/>
+        </w:rPr>
+        <w:t>Margie’s Travel puede ayudarte a organizar vuelos, alojamiento, traslados desde y hacia el aeropuerto, excursiones, visados, seguros de viaje y cambio de moneda.</w:t>
       </w:r>
     </w:p>
     <w:p>
       <w:pPr>
-        <w:rPr>
-          <w:sz w:val="2"/>
-          <w:szCs w:val="2"/>
-        </w:rPr>
-      </w:pPr>
+        <w:pStyle w:val="Heading1"/>
+        <w:rPr>
+          <w:lang w:val="es-AR"/>
+        </w:rPr>
+      </w:pPr>
+      <w:r>
+        <w:rPr>
+          <w:lang w:val="es-AR"/>
+        </w:rPr>
+        <w:t>¿Qué destinos ofrecen?</w:t>
+      </w:r>
     </w:p>
     <w:p>
       <w:pPr>
         <w:rPr>
           <w:sz w:val="24"/>
+          <w:lang w:val="es-AR"/>
         </w:rPr>
       </w:pPr>
       <w:r>
         <w:rPr>
           <w:sz w:val="24"/>
-        </w:rPr>
-        <w:t>Margie’s Travel can help arrange flights, accommodation, airport transfers, excursions, visas, travel insurance, and currency exchange.</w:t>
+          <w:lang w:val="es-AR"/>
+        </w:rPr>
+        <w:t>Podemos organizar viajes a cualquier lugar del mundo, pero nos especializamos en destinos como Dubái, Las Vegas, Londres, Nueva York y San Francisco.</w:t>
       </w:r>
     </w:p>
     <w:p>
       <w:pPr>
         <w:pStyle w:val="Heading1"/>
         <w:rPr>
-          <w:sz w:val="36"/>
-        </w:rPr>
-      </w:pPr>
-      <w:r>
-        <w:rPr>
-          <w:sz w:val="36"/>
-        </w:rPr>
-        <w:t>What destinations do you offer</w:t>
-      </w:r>
-      <w:r>
-        <w:rPr>
-          <w:sz w:val="36"/>
-        </w:rPr>
-        <w:t>?</w:t>
+          <w:lang w:val="es-AR"/>
+        </w:rPr>
+      </w:pPr>
+      <w:r>
+        <w:rPr>
+          <w:lang w:val="es-AR"/>
+        </w:rPr>
+        <w:t>¿Cómo puedo reservar un vuelo?</w:t>
       </w:r>
     </w:p>
     <w:p>
       <w:pPr>
         <w:rPr>
-          <w:sz w:val="2"/>
-          <w:szCs w:val="2"/>
-        </w:rPr>
-      </w:pPr>
-    </w:p>
-    <w:p>
-      <w:pPr>
-        <w:rPr>
           <w:sz w:val="24"/>
+          <w:lang w:val="es-AR"/>
         </w:rPr>
       </w:pPr>
       <w:r>
         <w:rPr>
           <w:sz w:val="24"/>
-        </w:rPr>
-        <w:t>We can arrange travel anywhere in the world, but we specialize in trips to Dubai, Las Vegas, London, New York, and San Francisco.</w:t>
-      </w:r>
-    </w:p>
-    <w:p>
-      <w:pPr>
-        <w:pStyle w:val="Heading1"/>
-        <w:rPr>
-          <w:sz w:val="36"/>
-        </w:rPr>
-      </w:pPr>
-      <w:r>
-        <w:rPr>
-          <w:sz w:val="36"/>
-        </w:rPr>
-        <w:t xml:space="preserve">How can I </w:t>
-      </w:r>
-      <w:r>
-        <w:rPr>
-          <w:sz w:val="36"/>
-        </w:rPr>
-        <w:t>book a flight</w:t>
-      </w:r>
-      <w:r>
-        <w:rPr>
-          <w:sz w:val="36"/>
-        </w:rPr>
-        <w:t>?</w:t>
-      </w:r>
-    </w:p>
-    <w:p>
-      <w:pPr>
-        <w:rPr>
-          <w:sz w:val="2"/>
-          <w:szCs w:val="2"/>
-        </w:rPr>
-      </w:pPr>
-    </w:p>
-    <w:p>
-      <w:pPr>
-        <w:rPr>
-          <w:sz w:val="24"/>
-        </w:rPr>
-      </w:pPr>
-      <w:r>
-        <w:rPr>
-          <w:sz w:val="24"/>
-        </w:rPr>
-        <w:t>Our agents can help you book flights between any major airports, on any of the major airlines. We offer competitive fares for all flight classes. To book a flight, call us on 555 123 456; or visit our website: www.margiestravel.com.</w:t>
-      </w:r>
-    </w:p>
-    <w:p>
-      <w:pPr>
-        <w:pStyle w:val="Heading1"/>
-        <w:rPr>
-          <w:sz w:val="36"/>
-        </w:rPr>
-      </w:pPr>
-      <w:r>
-        <w:rPr>
-          <w:sz w:val="36"/>
-        </w:rPr>
-        <w:t>How can I reserve a hotel</w:t>
-      </w:r>
-      <w:r>
-        <w:rPr>
-          <w:sz w:val="36"/>
-        </w:rPr>
-        <w:t>?</w:t>
-      </w:r>
-    </w:p>
-    <w:p>
-      <w:pPr>
-        <w:rPr>
-          <w:sz w:val="2"/>
-          <w:szCs w:val="2"/>
-        </w:rPr>
-      </w:pPr>
-    </w:p>
-    <w:p>
-      <w:pPr>
-        <w:rPr>
-          <w:sz w:val="24"/>
-        </w:rPr>
-      </w:pPr>
-      <w:r>
-        <w:rPr>
-          <w:sz w:val="24"/>
-        </w:rPr>
-        <w:t xml:space="preserve">We partner with the best independent hotels </w:t>
-      </w:r>
-      <w:proofErr w:type="gramStart"/>
-      <w:r>
-        <w:rPr>
-          <w:sz w:val="24"/>
-        </w:rPr>
-        <w:t>all across</w:t>
-      </w:r>
-      <w:proofErr w:type="gramEnd"/>
-      <w:r>
-        <w:rPr>
-          <w:sz w:val="24"/>
-        </w:rPr>
-        <w:t xml:space="preserve"> the world and can arrange accommodation that suits your needs and budget. From small boutique five-star luxury resorts, we’ve got the right hotel for you. To reserve a hotel, call us on 555 123 456; or visit our website: www.margiestravel.com.</w:t>
-      </w:r>
-    </w:p>
-    <w:p>
-      <w:pPr>
-        <w:pStyle w:val="Heading1"/>
-        <w:rPr>
-          <w:sz w:val="36"/>
-        </w:rPr>
-      </w:pPr>
-      <w:r>
-        <w:rPr>
-          <w:sz w:val="36"/>
-        </w:rPr>
-        <w:t>How do I cancel a</w:t>
-      </w:r>
-      <w:r>
-        <w:rPr>
-          <w:sz w:val="36"/>
-        </w:rPr>
-        <w:t xml:space="preserve"> </w:t>
-      </w:r>
-      <w:r>
-        <w:rPr>
-          <w:sz w:val="36"/>
-        </w:rPr>
-        <w:t>flight or hotel</w:t>
-      </w:r>
-      <w:r>
-        <w:rPr>
-          <w:sz w:val="36"/>
-        </w:rPr>
-        <w:t>?</w:t>
-      </w:r>
-    </w:p>
-    <w:p>
-      <w:pPr>
-        <w:rPr>
-          <w:sz w:val="2"/>
-          <w:szCs w:val="2"/>
-        </w:rPr>
-      </w:pPr>
-    </w:p>
-    <w:p>
-      <w:pPr>
-        <w:rPr>
-          <w:sz w:val="24"/>
-        </w:rPr>
-      </w:pPr>
-      <w:r>
-        <w:rPr>
-          <w:sz w:val="24"/>
-        </w:rPr>
-        <w:t xml:space="preserve">You can cancel a flight or hotel anytime up to 24 hours before check-in. A cancellation fee may apply. Call us on 555 123 456; or visit our website: </w:t>
-      </w:r>
-      <w:hyperlink r:id="rId10" w:history="1">
+          <w:lang w:val="es-AR"/>
+        </w:rPr>
+        <w:t>Nuestros agentes pueden ayudarte a reservar vuelos entre cualquier aeropuerto principal, en cualquiera de las principales aerolíneas. Ofrecemos tarifas competitivas para todas las clases de vuelo. Para reservar un vuelo, llámanos al 555 123 456 o visita nuestro sitio web: </w:t>
+      </w:r>
+      <w:hyperlink r:id="rId10" w:tgtFrame="_new" w:history="1">
         <w:r>
           <w:rPr>
             <w:rStyle w:val="Hyperlink"/>
             <w:sz w:val="24"/>
+            <w:lang w:val="es-AR"/>
           </w:rPr>
           <w:t>www.margiestravel.com</w:t>
         </w:r>
@@ -321,6 +130,7 @@
       <w:r>
         <w:rPr>
           <w:sz w:val="24"/>
+          <w:lang w:val="es-AR"/>
         </w:rPr>
         <w:t>.</w:t>
       </w:r>
@@ -329,115 +139,571 @@
       <w:pPr>
         <w:pStyle w:val="Heading1"/>
         <w:rPr>
-          <w:sz w:val="36"/>
-        </w:rPr>
-      </w:pPr>
-      <w:r>
-        <w:rPr>
-          <w:sz w:val="36"/>
-        </w:rPr>
-        <w:t>Can you arrange travel insurance</w:t>
-      </w:r>
-      <w:r>
-        <w:rPr>
-          <w:sz w:val="36"/>
-        </w:rPr>
-        <w:t>?</w:t>
+          <w:lang w:val="es-AR"/>
+        </w:rPr>
+      </w:pPr>
+      <w:r>
+        <w:rPr>
+          <w:lang w:val="es-AR"/>
+        </w:rPr>
+        <w:t>¿Cómo puedo reservar un hotel?</w:t>
       </w:r>
     </w:p>
     <w:p>
       <w:pPr>
         <w:rPr>
-          <w:sz w:val="2"/>
-          <w:szCs w:val="2"/>
-        </w:rPr>
-      </w:pPr>
+          <w:sz w:val="24"/>
+          <w:lang w:val="es-AR"/>
+        </w:rPr>
+      </w:pPr>
+      <w:r>
+        <w:rPr>
+          <w:sz w:val="24"/>
+          <w:lang w:val="es-AR"/>
+        </w:rPr>
+        <w:t>Trabajamos en asociación con los mejores hoteles independientes de todo el mundo y podemos organizar un alojamiento que se ajuste a tus necesidades y presupuesto. Desde pequeños hoteles boutique hasta resorts de lujo de cinco estrellas, tenemos el lugar perfecto para ti. Para reservar un hotel, llámanos al 555 123 456 o visita nuestro sitio web: </w:t>
+      </w:r>
+      <w:hyperlink r:id="rId11" w:tgtFrame="_new" w:history="1">
+        <w:r>
+          <w:rPr>
+            <w:rStyle w:val="Hyperlink"/>
+            <w:sz w:val="24"/>
+            <w:lang w:val="es-AR"/>
+          </w:rPr>
+          <w:t>www.margiestravel.com</w:t>
+        </w:r>
+      </w:hyperlink>
+      <w:r>
+        <w:rPr>
+          <w:sz w:val="24"/>
+          <w:lang w:val="es-AR"/>
+        </w:rPr>
+        <w:t>.</w:t>
+      </w:r>
     </w:p>
     <w:p>
       <w:pPr>
-        <w:rPr>
-          <w:sz w:val="24"/>
-        </w:rPr>
-      </w:pPr>
-      <w:r>
-        <w:rPr>
-          <w:sz w:val="24"/>
-        </w:rPr>
-        <w:t>Margie’s Travel partners with Humongous Insurance Corp. to provide travel insurance at competitive rates.</w:t>
+        <w:pStyle w:val="Heading1"/>
+        <w:rPr>
+          <w:lang w:val="es-AR"/>
+        </w:rPr>
+      </w:pPr>
+      <w:r>
+        <w:rPr>
+          <w:lang w:val="es-AR"/>
+        </w:rPr>
+        <w:t>¿Cómo puedo cancelar un vuelo o un hotel?</w:t>
       </w:r>
     </w:p>
     <w:p>
       <w:pPr>
-        <w:pStyle w:val="Heading1"/>
-        <w:rPr>
-          <w:sz w:val="36"/>
-        </w:rPr>
-      </w:pPr>
-      <w:r>
-        <w:rPr>
-          <w:sz w:val="36"/>
-        </w:rPr>
-        <w:t>What are your o</w:t>
-      </w:r>
-      <w:r>
-        <w:rPr>
-          <w:sz w:val="36"/>
-        </w:rPr>
-        <w:t xml:space="preserve">ffice </w:t>
-      </w:r>
-      <w:r>
-        <w:rPr>
-          <w:sz w:val="36"/>
-        </w:rPr>
-        <w:t>h</w:t>
-      </w:r>
-      <w:r>
-        <w:rPr>
-          <w:sz w:val="36"/>
-        </w:rPr>
-        <w:t>ours</w:t>
-      </w:r>
-      <w:r>
-        <w:rPr>
-          <w:sz w:val="36"/>
-        </w:rPr>
-        <w:t>?</w:t>
+        <w:rPr>
+          <w:sz w:val="24"/>
+          <w:lang w:val="es-AR"/>
+        </w:rPr>
+      </w:pPr>
+      <w:r>
+        <w:rPr>
+          <w:sz w:val="24"/>
+          <w:lang w:val="es-AR"/>
+        </w:rPr>
+        <w:t xml:space="preserve">Puedes cancelar un vuelo o una reserva de hotel hasta 24 horas antes </w:t>
+      </w:r>
+      <w:proofErr w:type="gramStart"/>
+      <w:r>
+        <w:rPr>
+          <w:sz w:val="24"/>
+          <w:lang w:val="es-AR"/>
+        </w:rPr>
+        <w:t>del check-in</w:t>
+      </w:r>
+      <w:proofErr w:type="gramEnd"/>
+      <w:r>
+        <w:rPr>
+          <w:sz w:val="24"/>
+          <w:lang w:val="es-AR"/>
+        </w:rPr>
+        <w:t>. Es posible que se aplique una tarifa de cancelación. Llámanos al 555 123 456 o visita nuestro sitio web: </w:t>
+      </w:r>
+      <w:hyperlink r:id="rId12" w:tgtFrame="_new" w:history="1">
+        <w:r>
+          <w:rPr>
+            <w:rStyle w:val="Hyperlink"/>
+            <w:sz w:val="24"/>
+            <w:lang w:val="es-AR"/>
+          </w:rPr>
+          <w:t>www.margiestravel.com</w:t>
+        </w:r>
+      </w:hyperlink>
+      <w:r>
+        <w:rPr>
+          <w:sz w:val="24"/>
+          <w:lang w:val="es-AR"/>
+        </w:rPr>
+        <w:t>.</w:t>
       </w:r>
     </w:p>
     <w:p>
       <w:pPr>
-        <w:rPr>
-          <w:sz w:val="2"/>
-          <w:szCs w:val="2"/>
-        </w:rPr>
-      </w:pPr>
+        <w:pStyle w:val="Heading1"/>
+        <w:rPr>
+          <w:lang w:val="es-AR"/>
+        </w:rPr>
+      </w:pPr>
+      <w:r>
+        <w:rPr>
+          <w:lang w:val="es-AR"/>
+        </w:rPr>
+        <w:t>¿Pueden ayudarme a contratar un seguro de viaje?</w:t>
+      </w:r>
     </w:p>
     <w:p>
       <w:pPr>
         <w:rPr>
           <w:sz w:val="24"/>
+          <w:lang w:val="es-AR"/>
         </w:rPr>
       </w:pPr>
       <w:r>
         <w:rPr>
           <w:sz w:val="24"/>
-        </w:rPr>
-        <w:t xml:space="preserve">Our agents are available by phone on 555 123 456 Monday to Friday from 8:00am to 6:00pm </w:t>
-      </w:r>
-      <w:proofErr w:type="gramStart"/>
-      <w:r>
+          <w:lang w:val="es-AR"/>
+        </w:rPr>
+        <w:t>Margie’s Travel trabaja en asociación con Humongous Insurance Corp. para ofrecer seguros de viaje a tarifas competitivas.</w:t>
+      </w:r>
+    </w:p>
+    <w:p>
+      <w:pPr>
+        <w:pStyle w:val="Heading1"/>
+        <w:rPr>
+          <w:lang w:val="es-AR"/>
+        </w:rPr>
+      </w:pPr>
+      <w:r>
+        <w:rPr>
+          <w:lang w:val="es-AR"/>
+        </w:rPr>
+        <w:t>¿Cuáles son sus horarios de atención?</w:t>
+      </w:r>
+    </w:p>
+    <w:p>
+      <w:pPr>
         <w:rPr>
           <w:sz w:val="24"/>
-        </w:rPr>
-        <w:t>PST .</w:t>
-      </w:r>
-      <w:proofErr w:type="gramEnd"/>
+          <w:lang w:val="es-AR"/>
+        </w:rPr>
+      </w:pPr>
       <w:r>
         <w:rPr>
           <w:sz w:val="24"/>
-        </w:rPr>
-        <w:t xml:space="preserve"> You get help on our website at www.margiestravel.com 24x7.</w:t>
-      </w:r>
+          <w:lang w:val="es-AR"/>
+        </w:rPr>
+        <w:t>Nuestros agentes están disponibles por teléfono al 555 123 456 de lunes a viernes, de 8:00 am a 6:00 pm (hora del Pacífico). También puedes obtener ayuda en nuestro sitio web </w:t>
+      </w:r>
+      <w:hyperlink r:id="rId13" w:tgtFrame="_new" w:history="1">
+        <w:r>
+          <w:rPr>
+            <w:rStyle w:val="Hyperlink"/>
+            <w:sz w:val="24"/>
+            <w:lang w:val="es-AR"/>
+          </w:rPr>
+          <w:t>www.margiestravel.com</w:t>
+        </w:r>
+      </w:hyperlink>
+      <w:r>
+        <w:rPr>
+          <w:sz w:val="24"/>
+          <w:lang w:val="es-AR"/>
+        </w:rPr>
+        <w:t> las 24 horas, los 7 días de la semana.</w:t>
+      </w:r>
+    </w:p>
+    <w:p>
+      <w:pPr>
+        <w:pStyle w:val="Heading1"/>
+        <w:rPr>
+          <w:lang w:val="es-AR"/>
+        </w:rPr>
+      </w:pPr>
+      <w:r>
+        <w:rPr>
+          <w:lang w:val="es-AR"/>
+        </w:rPr>
+        <w:lastRenderedPageBreak/>
+        <w:t>¿Ofrecen paquetes turísticos completos?</w:t>
+      </w:r>
+    </w:p>
+    <w:p>
+      <w:pPr>
+        <w:rPr>
+          <w:sz w:val="24"/>
+          <w:lang w:val="es-AR"/>
+        </w:rPr>
+      </w:pPr>
+      <w:r>
+        <w:rPr>
+          <w:sz w:val="24"/>
+          <w:lang w:val="es-AR"/>
+        </w:rPr>
+        <w:t>¡Sí! Margie’s Travel diseña paquetes turísticos a medida que incluyen vuelos, alojamiento, traslados y actividades en destino. Contáctanos para personalizar tu próximo viaje.</w:t>
+      </w:r>
+    </w:p>
+    <w:p>
+      <w:pPr>
+        <w:pStyle w:val="Heading1"/>
+        <w:rPr>
+          <w:lang w:val="es-AR"/>
+        </w:rPr>
+      </w:pPr>
+      <w:r>
+        <w:rPr>
+          <w:lang w:val="es-AR"/>
+        </w:rPr>
+        <w:t>¿Pueden ayudarme a planificar un viaje de luna de miel?</w:t>
+      </w:r>
+    </w:p>
+    <w:p>
+      <w:pPr>
+        <w:rPr>
+          <w:sz w:val="24"/>
+          <w:lang w:val="es-AR"/>
+        </w:rPr>
+      </w:pPr>
+      <w:r>
+        <w:rPr>
+          <w:sz w:val="24"/>
+          <w:lang w:val="es-AR"/>
+        </w:rPr>
+        <w:t>Por supuesto. Nos especializamos en crear experiencias inolvidables para recién casados, con opciones que incluyen resorts románticos, escapadas de aventura o experiencias exclusivas en destinos exóticos.</w:t>
+      </w:r>
+    </w:p>
+    <w:p>
+      <w:pPr>
+        <w:pStyle w:val="Heading1"/>
+        <w:rPr>
+          <w:lang w:val="es-AR"/>
+        </w:rPr>
+      </w:pPr>
+      <w:r>
+        <w:rPr>
+          <w:lang w:val="es-AR"/>
+        </w:rPr>
+        <w:t>¿Qué métodos de pago aceptan?</w:t>
+      </w:r>
+    </w:p>
+    <w:p>
+      <w:pPr>
+        <w:rPr>
+          <w:sz w:val="24"/>
+          <w:lang w:val="es-AR"/>
+        </w:rPr>
+      </w:pPr>
+      <w:r>
+        <w:rPr>
+          <w:sz w:val="24"/>
+          <w:lang w:val="es-AR"/>
+        </w:rPr>
+        <w:t>Aceptamos pagos con tarjetas de crédito y débito de las principales entidades (Visa, MasterCard, American Express) y transferencias bancarias. También ofrecemos planes de pago flexibles para ciertos paquetes turísticos.</w:t>
+      </w:r>
+    </w:p>
+    <w:p>
+      <w:pPr>
+        <w:pStyle w:val="Heading1"/>
+        <w:rPr>
+          <w:lang w:val="es-AR"/>
+        </w:rPr>
+      </w:pPr>
+      <w:r>
+        <w:rPr>
+          <w:lang w:val="es-AR"/>
+        </w:rPr>
+        <w:t>¿Ofrecen promociones o descuentos especiales?</w:t>
+      </w:r>
+    </w:p>
+    <w:p>
+      <w:pPr>
+        <w:rPr>
+          <w:sz w:val="24"/>
+          <w:lang w:val="es-AR"/>
+        </w:rPr>
+      </w:pPr>
+      <w:r>
+        <w:rPr>
+          <w:sz w:val="24"/>
+          <w:lang w:val="es-AR"/>
+        </w:rPr>
+        <w:t>Frecuentemente tenemos ofertas especiales y descuentos en destinos seleccionados. Consulta nuestra página de promociones en www.margiestravel.com/promotions o suscríbete a nuestro boletín para recibir actualizaciones exclusivas.</w:t>
+      </w:r>
+    </w:p>
+    <w:p>
+      <w:pPr>
+        <w:pStyle w:val="Heading1"/>
+        <w:rPr>
+          <w:lang w:val="es-AR"/>
+        </w:rPr>
+      </w:pPr>
+      <w:r>
+        <w:rPr>
+          <w:lang w:val="es-AR"/>
+        </w:rPr>
+        <w:t>¿Cómo puedo cambiar una reserva ya realizada?</w:t>
+      </w:r>
+    </w:p>
+    <w:p>
+      <w:pPr>
+        <w:rPr>
+          <w:sz w:val="24"/>
+          <w:lang w:val="es-AR"/>
+        </w:rPr>
+      </w:pPr>
+      <w:r>
+        <w:rPr>
+          <w:sz w:val="24"/>
+          <w:lang w:val="es-AR"/>
+        </w:rPr>
+        <w:t>Para realizar cambios en una reserva existente, como fechas o destinos, contáctanos al 555 123 456 lo antes posible. Los cambios están sujetos a disponibilidad y podrían aplicarse cargos adicionales.</w:t>
+      </w:r>
+    </w:p>
+    <w:p>
+      <w:pPr>
+        <w:pStyle w:val="Heading1"/>
+        <w:rPr>
+          <w:lang w:val="es-AR"/>
+        </w:rPr>
+      </w:pPr>
+      <w:r>
+        <w:rPr>
+          <w:lang w:val="es-AR"/>
+        </w:rPr>
+        <w:t>¿Tienen servicios para grupos o eventos corporativos?</w:t>
+      </w:r>
+    </w:p>
+    <w:p>
+      <w:pPr>
+        <w:rPr>
+          <w:sz w:val="24"/>
+          <w:lang w:val="es-AR"/>
+        </w:rPr>
+      </w:pPr>
+      <w:r>
+        <w:rPr>
+          <w:sz w:val="24"/>
+          <w:lang w:val="es-AR"/>
+        </w:rPr>
+        <w:t>Sí, organizamos viajes para grupos y eventos corporativos, como conferencias, retiros de equipo o viajes de incentivo. Llámanos para obtener más información sobre paquetes y descuentos para grupos.</w:t>
+      </w:r>
+    </w:p>
+    <w:p>
+      <w:pPr>
+        <w:pStyle w:val="Heading1"/>
+        <w:rPr>
+          <w:lang w:val="es-AR"/>
+        </w:rPr>
+      </w:pPr>
+      <w:r>
+        <w:rPr>
+          <w:lang w:val="es-AR"/>
+        </w:rPr>
+        <w:t>¿Qué debo hacer si pierdo mi vuelo?</w:t>
+      </w:r>
+    </w:p>
+    <w:p>
+      <w:pPr>
+        <w:rPr>
+          <w:sz w:val="24"/>
+          <w:lang w:val="es-AR"/>
+        </w:rPr>
+      </w:pPr>
+      <w:r>
+        <w:rPr>
+          <w:sz w:val="24"/>
+          <w:lang w:val="es-AR"/>
+        </w:rPr>
+        <w:t>En caso de perder tu vuelo, contáctanos de inmediato al 555 123 456. Nuestros agentes trabajarán contigo para buscar opciones de reprogramación con la aerolínea correspondiente.</w:t>
+      </w:r>
+    </w:p>
+    <w:p>
+      <w:pPr>
+        <w:pStyle w:val="Heading1"/>
+        <w:rPr>
+          <w:lang w:val="es-AR"/>
+        </w:rPr>
+      </w:pPr>
+      <w:r>
+        <w:rPr>
+          <w:lang w:val="es-AR"/>
+        </w:rPr>
+        <w:t>¿Ofrecen tours guiados en los destinos?</w:t>
+      </w:r>
+    </w:p>
+    <w:p>
+      <w:pPr>
+        <w:rPr>
+          <w:sz w:val="24"/>
+          <w:lang w:val="es-AR"/>
+        </w:rPr>
+      </w:pPr>
+      <w:r>
+        <w:rPr>
+          <w:sz w:val="24"/>
+          <w:lang w:val="es-AR"/>
+        </w:rPr>
+        <w:t>¡Sí! Colaboramos con operadores locales para ofrecer tours guiados en los destinos más populares. Estos incluyen visitas culturales, recorridos gastronómicos y actividades al aire libre.</w:t>
+      </w:r>
+    </w:p>
+    <w:p>
+      <w:pPr>
+        <w:pStyle w:val="Heading1"/>
+        <w:rPr>
+          <w:lang w:val="es-AR"/>
+        </w:rPr>
+      </w:pPr>
+      <w:r>
+        <w:rPr>
+          <w:lang w:val="es-AR"/>
+        </w:rPr>
+        <w:t>¿Puedo regalar un viaje con Margie’s Travel?</w:t>
+      </w:r>
+    </w:p>
+    <w:p>
+      <w:pPr>
+        <w:rPr>
+          <w:sz w:val="24"/>
+          <w:lang w:val="es-AR"/>
+        </w:rPr>
+      </w:pPr>
+      <w:r>
+        <w:rPr>
+          <w:sz w:val="24"/>
+          <w:lang w:val="es-AR"/>
+        </w:rPr>
+        <w:t>Sí, ofrecemos tarjetas de regalo personalizables para viajes. El destinatario puede usarlas para reservar cualquier servicio que ofrecemos, desde vuelos hasta paquetes completos.</w:t>
+      </w:r>
+    </w:p>
+    <w:p>
+      <w:pPr>
+        <w:pStyle w:val="Heading1"/>
+        <w:rPr>
+          <w:lang w:val="es-AR"/>
+        </w:rPr>
+      </w:pPr>
+      <w:r>
+        <w:rPr>
+          <w:lang w:val="es-AR"/>
+        </w:rPr>
+        <w:lastRenderedPageBreak/>
+        <w:t>¿Qué medidas de seguridad tienen en cuenta durante los viajes?</w:t>
+      </w:r>
+    </w:p>
+    <w:p>
+      <w:pPr>
+        <w:rPr>
+          <w:sz w:val="24"/>
+          <w:lang w:val="es-AR"/>
+        </w:rPr>
+      </w:pPr>
+      <w:r>
+        <w:rPr>
+          <w:sz w:val="24"/>
+          <w:lang w:val="es-AR"/>
+        </w:rPr>
+        <w:t>Trabajamos únicamente con proveedores de confianza y seguimos las recomendaciones internacionales de seguridad. Además, ofrecemos seguros de viaje para brindarte tranquilidad durante tu experiencia.</w:t>
+      </w:r>
+    </w:p>
+    <w:p>
+      <w:pPr>
+        <w:pStyle w:val="Heading1"/>
+        <w:rPr>
+          <w:lang w:val="es-AR"/>
+        </w:rPr>
+      </w:pPr>
+      <w:r>
+        <w:rPr>
+          <w:lang w:val="es-AR"/>
+        </w:rPr>
+        <w:t>¿Cómo puedo hacer una consulta sobre un destino específico?</w:t>
+      </w:r>
+    </w:p>
+    <w:p>
+      <w:pPr>
+        <w:rPr>
+          <w:sz w:val="24"/>
+          <w:lang w:val="es-AR"/>
+        </w:rPr>
+      </w:pPr>
+      <w:r>
+        <w:rPr>
+          <w:sz w:val="24"/>
+          <w:lang w:val="es-AR"/>
+        </w:rPr>
+        <w:t>Si tienes preguntas sobre un destino en particular, llámanos al 555 123 456 o completa el formulario de contacto en nuestro sitio web, y uno de nuestros agentes te responderá con información detallada.</w:t>
+      </w:r>
+    </w:p>
+    <w:p>
+      <w:pPr>
+        <w:pStyle w:val="Heading1"/>
+        <w:rPr>
+          <w:lang w:val="es-AR"/>
+        </w:rPr>
+      </w:pPr>
+      <w:r>
+        <w:rPr>
+          <w:lang w:val="es-AR"/>
+        </w:rPr>
+        <w:t>¿Puedo viajar con mascotas?</w:t>
+      </w:r>
+    </w:p>
+    <w:p>
+      <w:pPr>
+        <w:rPr>
+          <w:sz w:val="24"/>
+          <w:lang w:val="es-AR"/>
+        </w:rPr>
+      </w:pPr>
+      <w:r>
+        <w:rPr>
+          <w:sz w:val="24"/>
+          <w:lang w:val="es-AR"/>
+        </w:rPr>
+        <w:t>¡Claro que sí! Te ayudamos a planificar viajes con tus mascotas, incluyendo requisitos de transporte y alojamiento que acepten animales. Por favor, informa a nuestros agentes al momento de realizar tu reserva.</w:t>
+      </w:r>
+    </w:p>
+    <w:p>
+      <w:pPr>
+        <w:pStyle w:val="Heading1"/>
+        <w:rPr>
+          <w:lang w:val="es-AR"/>
+        </w:rPr>
+      </w:pPr>
+      <w:r>
+        <w:rPr>
+          <w:lang w:val="es-AR"/>
+        </w:rPr>
+        <w:t>¿Qué debo hacer si tengo necesidades especiales durante el viaje?</w:t>
+      </w:r>
+    </w:p>
+    <w:p>
+      <w:pPr>
+        <w:rPr>
+          <w:sz w:val="24"/>
+          <w:lang w:val="es-AR"/>
+        </w:rPr>
+      </w:pPr>
+      <w:r>
+        <w:rPr>
+          <w:sz w:val="24"/>
+          <w:lang w:val="es-AR"/>
+        </w:rPr>
+        <w:t>Si tienes necesidades especiales, como requerimientos de accesibilidad o dietas específicas, infórmanos al momento de hacer tu reserva. Haremos todo lo posible para garantizar que tu experiencia sea cómoda y placentera.</w:t>
+      </w:r>
+    </w:p>
+    <w:p>
+      <w:pPr>
+        <w:rPr>
+          <w:sz w:val="24"/>
+          <w:lang w:val="es-AR"/>
+        </w:rPr>
+      </w:pPr>
     </w:p>
     <w:sectPr>
       <w:pgSz w:w="12240" w:h="15840"/>
@@ -450,7 +716,7 @@
 </file>
 
 <file path=word/endnotes.xml><?xml version="1.0" encoding="utf-8"?>
-<w:endnotes xmlns:wpc="http://schemas.microsoft.com/office/word/2010/wordprocessingCanvas" xmlns:cx="http://schemas.microsoft.com/office/drawing/2014/chartex" xmlns:cx1="http://schemas.microsoft.com/office/drawing/2015/9/8/chartex" xmlns:cx2="http://schemas.microsoft.com/office/drawing/2015/10/21/chartex" xmlns:cx3="http://schemas.microsoft.com/office/drawing/2016/5/9/chartex" xmlns:cx4="http://schemas.microsoft.com/office/drawing/2016/5/10/chartex" xmlns:cx5="http://schemas.microsoft.com/office/drawing/2016/5/11/chartex" xmlns:cx6="http://schemas.microsoft.com/office/drawing/2016/5/12/chartex" xmlns:cx7="http://schemas.microsoft.com/office/drawing/2016/5/13/chartex" xmlns:cx8="http://schemas.microsoft.com/office/drawing/2016/5/14/chartex" xmlns:mc="http://schemas.openxmlformats.org/markup-compatibility/2006" xmlns:aink="http://schemas.microsoft.com/office/drawing/2016/ink" xmlns:am3d="http://schemas.microsoft.com/office/drawing/2017/model3d" xmlns:o="urn:schemas-microsoft-com:office:office" xmlns:r="http://schemas.openxmlformats.org/officeDocument/2006/relationships" xmlns:m="http://schemas.openxmlformats.org/officeDocument/2006/math" xmlns:v="urn:schemas-microsoft-com:vml" xmlns:wp14="http://schemas.microsoft.com/office/word/2010/wordprocessingDrawing" xmlns:wp="http://schemas.openxmlformats.org/drawingml/2006/wordprocessingDrawing" xmlns:w10="urn:schemas-microsoft-com:office:word" xmlns:w="http://schemas.openxmlformats.org/wordprocessingml/2006/main" xmlns:w14="http://schemas.microsoft.com/office/word/2010/wordml" xmlns:w15="http://schemas.microsoft.com/office/word/2012/wordml" xmlns:w16cex="http://schemas.microsoft.com/office/word/2018/wordml/cex" xmlns:w16cid="http://schemas.microsoft.com/office/word/2016/wordml/cid" xmlns:w16="http://schemas.microsoft.com/office/word/2018/wordml" xmlns:w16se="http://schemas.microsoft.com/office/word/2015/wordml/symex" xmlns:wpg="http://schemas.microsoft.com/office/word/2010/wordprocessingGroup" xmlns:wpi="http://schemas.microsoft.com/office/word/2010/wordprocessingInk" xmlns:wne="http://schemas.microsoft.com/office/word/2006/wordml" xmlns:wps="http://schemas.microsoft.com/office/word/2010/wordprocessingShape" mc:Ignorable="w14 w15 w16se w16cid w16 w16cex wp14">
+<w:endnotes xmlns:wpc="http://schemas.microsoft.com/office/word/2010/wordprocessingCanvas" xmlns:cx="http://schemas.microsoft.com/office/drawing/2014/chartex" xmlns:cx1="http://schemas.microsoft.com/office/drawing/2015/9/8/chartex" xmlns:cx2="http://schemas.microsoft.com/office/drawing/2015/10/21/chartex" xmlns:cx3="http://schemas.microsoft.com/office/drawing/2016/5/9/chartex" xmlns:cx4="http://schemas.microsoft.com/office/drawing/2016/5/10/chartex" xmlns:cx5="http://schemas.microsoft.com/office/drawing/2016/5/11/chartex" xmlns:cx6="http://schemas.microsoft.com/office/drawing/2016/5/12/chartex" xmlns:cx7="http://schemas.microsoft.com/office/drawing/2016/5/13/chartex" xmlns:cx8="http://schemas.microsoft.com/office/drawing/2016/5/14/chartex" xmlns:mc="http://schemas.openxmlformats.org/markup-compatibility/2006" xmlns:aink="http://schemas.microsoft.com/office/drawing/2016/ink" xmlns:am3d="http://schemas.microsoft.com/office/drawing/2017/model3d" xmlns:o="urn:schemas-microsoft-com:office:office" xmlns:oel="http://schemas.microsoft.com/office/2019/extlst" xmlns:r="http://schemas.openxmlformats.org/officeDocument/2006/relationships" xmlns:m="http://schemas.openxmlformats.org/officeDocument/2006/math" xmlns:v="urn:schemas-microsoft-com:vml" xmlns:wp14="http://schemas.microsoft.com/office/word/2010/wordprocessingDrawing" xmlns:wp="http://schemas.openxmlformats.org/drawingml/2006/wordprocessingDrawing" xmlns:w10="urn:schemas-microsoft-com:office:word" xmlns:w="http://schemas.openxmlformats.org/wordprocessingml/2006/main" xmlns:w14="http://schemas.microsoft.com/office/word/2010/wordml" xmlns:w15="http://schemas.microsoft.com/office/word/2012/wordml" xmlns:w16cex="http://schemas.microsoft.com/office/word/2018/wordml/cex" xmlns:w16cid="http://schemas.microsoft.com/office/word/2016/wordml/cid" xmlns:w16="http://schemas.microsoft.com/office/word/2018/wordml" xmlns:w16du="http://schemas.microsoft.com/office/word/2023/wordml/word16du" xmlns:w16sdtdh="http://schemas.microsoft.com/office/word/2020/wordml/sdtdatahash" xmlns:w16sdtfl="http://schemas.microsoft.com/office/word/2024/wordml/sdtformatlock" xmlns:w16se="http://schemas.microsoft.com/office/word/2015/wordml/symex" xmlns:wpg="http://schemas.microsoft.com/office/word/2010/wordprocessingGroup" xmlns:wpi="http://schemas.microsoft.com/office/word/2010/wordprocessingInk" xmlns:wne="http://schemas.microsoft.com/office/word/2006/wordml" xmlns:wps="http://schemas.microsoft.com/office/word/2010/wordprocessingShape" mc:Ignorable="w14 w15 w16se w16cid w16 w16cex w16sdtdh w16sdtfl w16du wp14">
   <w:endnote w:type="separator" w:id="-1">
     <w:p>
       <w:r>
@@ -469,7 +735,7 @@
 </file>
 
 <file path=word/footnotes.xml><?xml version="1.0" encoding="utf-8"?>
-<w:footnotes xmlns:wpc="http://schemas.microsoft.com/office/word/2010/wordprocessingCanvas" xmlns:cx="http://schemas.microsoft.com/office/drawing/2014/chartex" xmlns:cx1="http://schemas.microsoft.com/office/drawing/2015/9/8/chartex" xmlns:cx2="http://schemas.microsoft.com/office/drawing/2015/10/21/chartex" xmlns:cx3="http://schemas.microsoft.com/office/drawing/2016/5/9/chartex" xmlns:cx4="http://schemas.microsoft.com/office/drawing/2016/5/10/chartex" xmlns:cx5="http://schemas.microsoft.com/office/drawing/2016/5/11/chartex" xmlns:cx6="http://schemas.microsoft.com/office/drawing/2016/5/12/chartex" xmlns:cx7="http://schemas.microsoft.com/office/drawing/2016/5/13/chartex" xmlns:cx8="http://schemas.microsoft.com/office/drawing/2016/5/14/chartex" xmlns:mc="http://schemas.openxmlformats.org/markup-compatibility/2006" xmlns:aink="http://schemas.microsoft.com/office/drawing/2016/ink" xmlns:am3d="http://schemas.microsoft.com/office/drawing/2017/model3d" xmlns:o="urn:schemas-microsoft-com:office:office" xmlns:r="http://schemas.openxmlformats.org/officeDocument/2006/relationships" xmlns:m="http://schemas.openxmlformats.org/officeDocument/2006/math" xmlns:v="urn:schemas-microsoft-com:vml" xmlns:wp14="http://schemas.microsoft.com/office/word/2010/wordprocessingDrawing" xmlns:wp="http://schemas.openxmlformats.org/drawingml/2006/wordprocessingDrawing" xmlns:w10="urn:schemas-microsoft-com:office:word" xmlns:w="http://schemas.openxmlformats.org/wordprocessingml/2006/main" xmlns:w14="http://schemas.microsoft.com/office/word/2010/wordml" xmlns:w15="http://schemas.microsoft.com/office/word/2012/wordml" xmlns:w16cex="http://schemas.microsoft.com/office/word/2018/wordml/cex" xmlns:w16cid="http://schemas.microsoft.com/office/word/2016/wordml/cid" xmlns:w16="http://schemas.microsoft.com/office/word/2018/wordml" xmlns:w16se="http://schemas.microsoft.com/office/word/2015/wordml/symex" xmlns:wpg="http://schemas.microsoft.com/office/word/2010/wordprocessingGroup" xmlns:wpi="http://schemas.microsoft.com/office/word/2010/wordprocessingInk" xmlns:wne="http://schemas.microsoft.com/office/word/2006/wordml" xmlns:wps="http://schemas.microsoft.com/office/word/2010/wordprocessingShape" mc:Ignorable="w14 w15 w16se w16cid w16 w16cex wp14">
+<w:footnotes xmlns:wpc="http://schemas.microsoft.com/office/word/2010/wordprocessingCanvas" xmlns:cx="http://schemas.microsoft.com/office/drawing/2014/chartex" xmlns:cx1="http://schemas.microsoft.com/office/drawing/2015/9/8/chartex" xmlns:cx2="http://schemas.microsoft.com/office/drawing/2015/10/21/chartex" xmlns:cx3="http://schemas.microsoft.com/office/drawing/2016/5/9/chartex" xmlns:cx4="http://schemas.microsoft.com/office/drawing/2016/5/10/chartex" xmlns:cx5="http://schemas.microsoft.com/office/drawing/2016/5/11/chartex" xmlns:cx6="http://schemas.microsoft.com/office/drawing/2016/5/12/chartex" xmlns:cx7="http://schemas.microsoft.com/office/drawing/2016/5/13/chartex" xmlns:cx8="http://schemas.microsoft.com/office/drawing/2016/5/14/chartex" xmlns:mc="http://schemas.openxmlformats.org/markup-compatibility/2006" xmlns:aink="http://schemas.microsoft.com/office/drawing/2016/ink" xmlns:am3d="http://schemas.microsoft.com/office/drawing/2017/model3d" xmlns:o="urn:schemas-microsoft-com:office:office" xmlns:oel="http://schemas.microsoft.com/office/2019/extlst" xmlns:r="http://schemas.openxmlformats.org/officeDocument/2006/relationships" xmlns:m="http://schemas.openxmlformats.org/officeDocument/2006/math" xmlns:v="urn:schemas-microsoft-com:vml" xmlns:wp14="http://schemas.microsoft.com/office/word/2010/wordprocessingDrawing" xmlns:wp="http://schemas.openxmlformats.org/drawingml/2006/wordprocessingDrawing" xmlns:w10="urn:schemas-microsoft-com:office:word" xmlns:w="http://schemas.openxmlformats.org/wordprocessingml/2006/main" xmlns:w14="http://schemas.microsoft.com/office/word/2010/wordml" xmlns:w15="http://schemas.microsoft.com/office/word/2012/wordml" xmlns:w16cex="http://schemas.microsoft.com/office/word/2018/wordml/cex" xmlns:w16cid="http://schemas.microsoft.com/office/word/2016/wordml/cid" xmlns:w16="http://schemas.microsoft.com/office/word/2018/wordml" xmlns:w16du="http://schemas.microsoft.com/office/word/2023/wordml/word16du" xmlns:w16sdtdh="http://schemas.microsoft.com/office/word/2020/wordml/sdtdatahash" xmlns:w16sdtfl="http://schemas.microsoft.com/office/word/2024/wordml/sdtformatlock" xmlns:w16se="http://schemas.microsoft.com/office/word/2015/wordml/symex" xmlns:wpg="http://schemas.microsoft.com/office/word/2010/wordprocessingGroup" xmlns:wpi="http://schemas.microsoft.com/office/word/2010/wordprocessingInk" xmlns:wne="http://schemas.microsoft.com/office/word/2006/wordml" xmlns:wps="http://schemas.microsoft.com/office/word/2010/wordprocessingShape" mc:Ignorable="w14 w15 w16se w16cid w16 w16cex w16sdtdh w16sdtfl w16du wp14">
   <w:footnote w:type="separator" w:id="-1">
     <w:p>
       <w:r>
@@ -488,7 +754,7 @@
 </file>
 
 <file path=word/numbering.xml><?xml version="1.0" encoding="utf-8"?>
-<w:numbering xmlns:wpc="http://schemas.microsoft.com/office/word/2010/wordprocessingCanvas" xmlns:cx="http://schemas.microsoft.com/office/drawing/2014/chartex" xmlns:cx1="http://schemas.microsoft.com/office/drawing/2015/9/8/chartex" xmlns:cx2="http://schemas.microsoft.com/office/drawing/2015/10/21/chartex" xmlns:cx3="http://schemas.microsoft.com/office/drawing/2016/5/9/chartex" xmlns:cx4="http://schemas.microsoft.com/office/drawing/2016/5/10/chartex" xmlns:cx5="http://schemas.microsoft.com/office/drawing/2016/5/11/chartex" xmlns:cx6="http://schemas.microsoft.com/office/drawing/2016/5/12/chartex" xmlns:cx7="http://schemas.microsoft.com/office/drawing/2016/5/13/chartex" xmlns:cx8="http://schemas.microsoft.com/office/drawing/2016/5/14/chartex" xmlns:mc="http://schemas.openxmlformats.org/markup-compatibility/2006" xmlns:aink="http://schemas.microsoft.com/office/drawing/2016/ink" xmlns:am3d="http://schemas.microsoft.com/office/drawing/2017/model3d" xmlns:o="urn:schemas-microsoft-com:office:office" xmlns:r="http://schemas.openxmlformats.org/officeDocument/2006/relationships" xmlns:m="http://schemas.openxmlformats.org/officeDocument/2006/math" xmlns:v="urn:schemas-microsoft-com:vml" xmlns:wp14="http://schemas.microsoft.com/office/word/2010/wordprocessingDrawing" xmlns:wp="http://schemas.openxmlformats.org/drawingml/2006/wordprocessingDrawing" xmlns:w10="urn:schemas-microsoft-com:office:word" xmlns:w="http://schemas.openxmlformats.org/wordprocessingml/2006/main" xmlns:w14="http://schemas.microsoft.com/office/word/2010/wordml" xmlns:w15="http://schemas.microsoft.com/office/word/2012/wordml" xmlns:w16cex="http://schemas.microsoft.com/office/word/2018/wordml/cex" xmlns:w16cid="http://schemas.microsoft.com/office/word/2016/wordml/cid" xmlns:w16="http://schemas.microsoft.com/office/word/2018/wordml" xmlns:w16se="http://schemas.microsoft.com/office/word/2015/wordml/symex" xmlns:wpg="http://schemas.microsoft.com/office/word/2010/wordprocessingGroup" xmlns:wpi="http://schemas.microsoft.com/office/word/2010/wordprocessingInk" xmlns:wne="http://schemas.microsoft.com/office/word/2006/wordml" xmlns:wps="http://schemas.microsoft.com/office/word/2010/wordprocessingShape" mc:Ignorable="w14 w15 w16se w16cid w16 w16cex wp14">
+<w:numbering xmlns:wpc="http://schemas.microsoft.com/office/word/2010/wordprocessingCanvas" xmlns:cx="http://schemas.microsoft.com/office/drawing/2014/chartex" xmlns:cx1="http://schemas.microsoft.com/office/drawing/2015/9/8/chartex" xmlns:cx2="http://schemas.microsoft.com/office/drawing/2015/10/21/chartex" xmlns:cx3="http://schemas.microsoft.com/office/drawing/2016/5/9/chartex" xmlns:cx4="http://schemas.microsoft.com/office/drawing/2016/5/10/chartex" xmlns:cx5="http://schemas.microsoft.com/office/drawing/2016/5/11/chartex" xmlns:cx6="http://schemas.microsoft.com/office/drawing/2016/5/12/chartex" xmlns:cx7="http://schemas.microsoft.com/office/drawing/2016/5/13/chartex" xmlns:cx8="http://schemas.microsoft.com/office/drawing/2016/5/14/chartex" xmlns:mc="http://schemas.openxmlformats.org/markup-compatibility/2006" xmlns:aink="http://schemas.microsoft.com/office/drawing/2016/ink" xmlns:am3d="http://schemas.microsoft.com/office/drawing/2017/model3d" xmlns:o="urn:schemas-microsoft-com:office:office" xmlns:oel="http://schemas.microsoft.com/office/2019/extlst" xmlns:r="http://schemas.openxmlformats.org/officeDocument/2006/relationships" xmlns:m="http://schemas.openxmlformats.org/officeDocument/2006/math" xmlns:v="urn:schemas-microsoft-com:vml" xmlns:wp14="http://schemas.microsoft.com/office/word/2010/wordprocessingDrawing" xmlns:wp="http://schemas.openxmlformats.org/drawingml/2006/wordprocessingDrawing" xmlns:w10="urn:schemas-microsoft-com:office:word" xmlns:w="http://schemas.openxmlformats.org/wordprocessingml/2006/main" xmlns:w14="http://schemas.microsoft.com/office/word/2010/wordml" xmlns:w15="http://schemas.microsoft.com/office/word/2012/wordml" xmlns:w16cex="http://schemas.microsoft.com/office/word/2018/wordml/cex" xmlns:w16cid="http://schemas.microsoft.com/office/word/2016/wordml/cid" xmlns:w16="http://schemas.microsoft.com/office/word/2018/wordml" xmlns:w16du="http://schemas.microsoft.com/office/word/2023/wordml/word16du" xmlns:w16sdtdh="http://schemas.microsoft.com/office/word/2020/wordml/sdtdatahash" xmlns:w16sdtfl="http://schemas.microsoft.com/office/word/2024/wordml/sdtformatlock" xmlns:w16se="http://schemas.microsoft.com/office/word/2015/wordml/symex" xmlns:wpg="http://schemas.microsoft.com/office/word/2010/wordprocessingGroup" xmlns:wpi="http://schemas.microsoft.com/office/word/2010/wordprocessingInk" xmlns:wne="http://schemas.microsoft.com/office/word/2006/wordml" xmlns:wps="http://schemas.microsoft.com/office/word/2010/wordprocessingShape" mc:Ignorable="w14 w15 w16se w16cid w16 w16cex w16sdtdh w16sdtfl w16du wp14">
   <w:abstractNum w:abstractNumId="0" w15:restartNumberingAfterBreak="0">
     <w:nsid w:val="FFFFFF7C"/>
     <w:multiLevelType w:val="singleLevel"/>
@@ -1797,80 +2063,80 @@
       </w:pPr>
     </w:lvl>
   </w:abstractNum>
-  <w:num w:numId="1">
+  <w:num w:numId="1" w16cid:durableId="904991420">
     <w:abstractNumId w:val="19"/>
   </w:num>
-  <w:num w:numId="2">
+  <w:num w:numId="2" w16cid:durableId="907350476">
     <w:abstractNumId w:val="12"/>
   </w:num>
-  <w:num w:numId="3">
+  <w:num w:numId="3" w16cid:durableId="637344084">
     <w:abstractNumId w:val="10"/>
   </w:num>
-  <w:num w:numId="4">
+  <w:num w:numId="4" w16cid:durableId="1139417732">
     <w:abstractNumId w:val="21"/>
   </w:num>
-  <w:num w:numId="5">
+  <w:num w:numId="5" w16cid:durableId="838816570">
     <w:abstractNumId w:val="13"/>
   </w:num>
-  <w:num w:numId="6">
+  <w:num w:numId="6" w16cid:durableId="641890896">
     <w:abstractNumId w:val="16"/>
   </w:num>
-  <w:num w:numId="7">
+  <w:num w:numId="7" w16cid:durableId="1518812624">
     <w:abstractNumId w:val="18"/>
   </w:num>
-  <w:num w:numId="8">
+  <w:num w:numId="8" w16cid:durableId="289676195">
     <w:abstractNumId w:val="9"/>
   </w:num>
-  <w:num w:numId="9">
+  <w:num w:numId="9" w16cid:durableId="533856798">
     <w:abstractNumId w:val="7"/>
   </w:num>
-  <w:num w:numId="10">
+  <w:num w:numId="10" w16cid:durableId="686905421">
     <w:abstractNumId w:val="6"/>
   </w:num>
-  <w:num w:numId="11">
+  <w:num w:numId="11" w16cid:durableId="1946764484">
     <w:abstractNumId w:val="5"/>
   </w:num>
-  <w:num w:numId="12">
+  <w:num w:numId="12" w16cid:durableId="716978035">
     <w:abstractNumId w:val="4"/>
   </w:num>
-  <w:num w:numId="13">
+  <w:num w:numId="13" w16cid:durableId="132523233">
     <w:abstractNumId w:val="8"/>
   </w:num>
-  <w:num w:numId="14">
+  <w:num w:numId="14" w16cid:durableId="92631287">
     <w:abstractNumId w:val="3"/>
   </w:num>
-  <w:num w:numId="15">
+  <w:num w:numId="15" w16cid:durableId="1164974972">
     <w:abstractNumId w:val="2"/>
   </w:num>
-  <w:num w:numId="16">
+  <w:num w:numId="16" w16cid:durableId="898174063">
     <w:abstractNumId w:val="1"/>
   </w:num>
-  <w:num w:numId="17">
+  <w:num w:numId="17" w16cid:durableId="1010717918">
     <w:abstractNumId w:val="0"/>
   </w:num>
-  <w:num w:numId="18">
+  <w:num w:numId="18" w16cid:durableId="1051002894">
     <w:abstractNumId w:val="14"/>
   </w:num>
-  <w:num w:numId="19">
+  <w:num w:numId="19" w16cid:durableId="1697996348">
     <w:abstractNumId w:val="15"/>
   </w:num>
-  <w:num w:numId="20">
+  <w:num w:numId="20" w16cid:durableId="624848239">
     <w:abstractNumId w:val="20"/>
   </w:num>
-  <w:num w:numId="21">
+  <w:num w:numId="21" w16cid:durableId="1393313891">
     <w:abstractNumId w:val="17"/>
   </w:num>
-  <w:num w:numId="22">
+  <w:num w:numId="22" w16cid:durableId="2048023471">
     <w:abstractNumId w:val="11"/>
   </w:num>
-  <w:num w:numId="23">
+  <w:num w:numId="23" w16cid:durableId="1185943449">
     <w:abstractNumId w:val="22"/>
   </w:num>
 </w:numbering>
 </file>
 
 <file path=word/styles.xml><?xml version="1.0" encoding="utf-8"?>
-<w:styles xmlns:mc="http://schemas.openxmlformats.org/markup-compatibility/2006" xmlns:r="http://schemas.openxmlformats.org/officeDocument/2006/relationships" xmlns:w="http://schemas.openxmlformats.org/wordprocessingml/2006/main" xmlns:w14="http://schemas.microsoft.com/office/word/2010/wordml" xmlns:w15="http://schemas.microsoft.com/office/word/2012/wordml" xmlns:w16cex="http://schemas.microsoft.com/office/word/2018/wordml/cex" xmlns:w16cid="http://schemas.microsoft.com/office/word/2016/wordml/cid" xmlns:w16="http://schemas.microsoft.com/office/word/2018/wordml" xmlns:w16se="http://schemas.microsoft.com/office/word/2015/wordml/symex" mc:Ignorable="w14 w15 w16se w16cid w16 w16cex">
+<w:styles xmlns:mc="http://schemas.openxmlformats.org/markup-compatibility/2006" xmlns:r="http://schemas.openxmlformats.org/officeDocument/2006/relationships" xmlns:w="http://schemas.openxmlformats.org/wordprocessingml/2006/main" xmlns:w14="http://schemas.microsoft.com/office/word/2010/wordml" xmlns:w15="http://schemas.microsoft.com/office/word/2012/wordml" xmlns:w16cex="http://schemas.microsoft.com/office/word/2018/wordml/cex" xmlns:w16cid="http://schemas.microsoft.com/office/word/2016/wordml/cid" xmlns:w16="http://schemas.microsoft.com/office/word/2018/wordml" xmlns:w16du="http://schemas.microsoft.com/office/word/2023/wordml/word16du" xmlns:w16sdtdh="http://schemas.microsoft.com/office/word/2020/wordml/sdtdatahash" xmlns:w16sdtfl="http://schemas.microsoft.com/office/word/2024/wordml/sdtformatlock" xmlns:w16se="http://schemas.microsoft.com/office/word/2015/wordml/symex" mc:Ignorable="w14 w15 w16se w16cid w16 w16cex w16sdtdh w16sdtfl w16du">
   <w:docDefaults>
     <w:rPrDefault>
       <w:rPr>
@@ -2461,7 +2727,6 @@
   <w:style w:type="character" w:default="1" w:styleId="DefaultParagraphFont">
     <w:name w:val="Default Paragraph Font"/>
     <w:uiPriority w:val="1"/>
-    <w:semiHidden/>
     <w:unhideWhenUsed/>
   </w:style>
   <w:style w:type="table" w:default="1" w:styleId="TableNormal">
@@ -3280,6 +3545,12 @@
       <w:color w:val="605E5C"/>
       <w:shd w:val="clear" w:color="auto" w:fill="E1DFDD"/>
     </w:rPr>
+  </w:style>
+  <w:style w:type="paragraph" w:styleId="NoSpacing">
+    <w:name w:val="No Spacing"/>
+    <w:uiPriority w:val="1"/>
+    <w:qFormat/>
+    <w:rsid w:val="00C51EC8"/>
   </w:style>
 </w:styles>
 </file>
@@ -3682,6 +3953,15 @@
 </file>
 
 <file path=customXml/item2.xml><?xml version="1.0" encoding="utf-8"?>
+<?mso-contentType ?>
+<FormTemplates xmlns="http://schemas.microsoft.com/sharepoint/v3/contenttype/forms">
+  <Display>DocumentLibraryForm</Display>
+  <Edit>AssetEditForm</Edit>
+  <New>DocumentLibraryForm</New>
+</FormTemplates>
+</file>
+
+<file path=customXml/item3.xml><?xml version="1.0" encoding="utf-8"?>
 <ct:contentTypeSchema xmlns:ct="http://schemas.microsoft.com/office/2006/metadata/contentType" xmlns:ma="http://schemas.microsoft.com/office/2006/metadata/properties/metaAttributes" ct:_="" ma:_="" ma:contentTypeName="TemplateFile" ma:contentTypeID="0x0101006EDDDB5EE6D98C44930B742096920B300400F5B6D36B3EF94B4E9A635CDF2A18F5B8" ma:contentTypeVersion="72" ma:contentTypeDescription="Create a new document." ma:contentTypeScope="" ma:versionID="a23e56308344d904b51738559c3d67c9">
   <xsd:schema xmlns:xsd="http://www.w3.org/2001/XMLSchema" xmlns:xs="http://www.w3.org/2001/XMLSchema" xmlns:p="http://schemas.microsoft.com/office/2006/metadata/properties" xmlns:ns2="4873beb7-5857-4685-be1f-d57550cc96cc" targetNamespace="http://schemas.microsoft.com/office/2006/metadata/properties" ma:root="true" ma:fieldsID="cd0908cc4600e77bf5da051303e00c8d" ns2:_="">
     <xsd:import namespace="4873beb7-5857-4685-be1f-d57550cc96cc"/>
@@ -4721,15 +5001,6 @@
 </ct:contentTypeSchema>
 </file>
 
-<file path=customXml/item3.xml><?xml version="1.0" encoding="utf-8"?>
-<?mso-contentType ?>
-<FormTemplates xmlns="http://schemas.microsoft.com/sharepoint/v3/contenttype/forms">
-  <Display>DocumentLibraryForm</Display>
-  <Edit>AssetEditForm</Edit>
-  <New>DocumentLibraryForm</New>
-</FormTemplates>
-</file>
-
 <file path=customXml/itemProps1.xml><?xml version="1.0" encoding="utf-8"?>
 <ds:datastoreItem xmlns:ds="http://schemas.openxmlformats.org/officeDocument/2006/customXml" ds:itemID="{7FBDB1CC-CEFB-4E46-8174-1F0AA0D30B24}">
   <ds:schemaRefs>
@@ -4741,6 +5012,14 @@
 </file>
 
 <file path=customXml/itemProps2.xml><?xml version="1.0" encoding="utf-8"?>
+<ds:datastoreItem xmlns:ds="http://schemas.openxmlformats.org/officeDocument/2006/customXml" ds:itemID="{C01C3C56-10DB-49F7-B061-44D8728D078A}">
+  <ds:schemaRefs>
+    <ds:schemaRef ds:uri="http://schemas.microsoft.com/sharepoint/v3/contenttype/forms"/>
+  </ds:schemaRefs>
+</ds:datastoreItem>
+</file>
+
+<file path=customXml/itemProps3.xml><?xml version="1.0" encoding="utf-8"?>
 <ds:datastoreItem xmlns:ds="http://schemas.openxmlformats.org/officeDocument/2006/customXml" ds:itemID="{4B3A7E92-E05A-4924-9E8A-9F6659E5855B}">
   <ds:schemaRefs>
     <ds:schemaRef ds:uri="http://schemas.microsoft.com/office/2006/metadata/contentType"/>
@@ -4756,12 +5035,4 @@
     <ds:schemaRef ds:uri="http://schemas.microsoft.com/internal/obd"/>
   </ds:schemaRefs>
 </ds:datastoreItem>
-</file>
-
-<file path=customXml/itemProps3.xml><?xml version="1.0" encoding="utf-8"?>
-<ds:datastoreItem xmlns:ds="http://schemas.openxmlformats.org/officeDocument/2006/customXml" ds:itemID="{C01C3C56-10DB-49F7-B061-44D8728D078A}">
-  <ds:schemaRefs>
-    <ds:schemaRef ds:uri="http://schemas.microsoft.com/sharepoint/v3/contenttype/forms"/>
-  </ds:schemaRefs>
-</ds:datastoreItem>
 </file>
</xml_diff>